<commit_message>
chore(plantilla):se ajusto las plantillas para que las areas salgan en vinetas
</commit_message>
<xml_diff>
--- a/uploads/plantillas/3f754e1b-1b4a-4455-a094-42b42b8c955d.docx
+++ b/uploads/plantillas/3f754e1b-1b4a-4455-a094-42b42b8c955d.docx
@@ -1,6 +1,6 @@
 
 <file path=word/document.xml><?xml version="1.0" encoding="utf-8"?>
-<w:document xmlns:wpc="http://schemas.microsoft.com/office/word/2010/wordprocessingCanvas" xmlns:cx="http://schemas.microsoft.com/office/drawing/2014/chartex" xmlns:cx1="http://schemas.microsoft.com/office/drawing/2015/9/8/chartex" xmlns:cx2="http://schemas.microsoft.com/office/drawing/2015/10/21/chartex" xmlns:cx3="http://schemas.microsoft.com/office/drawing/2016/5/9/chartex" xmlns:cx4="http://schemas.microsoft.com/office/drawing/2016/5/10/chartex" xmlns:cx5="http://schemas.microsoft.com/office/drawing/2016/5/11/chartex" xmlns:cx6="http://schemas.microsoft.com/office/drawing/2016/5/12/chartex" xmlns:cx7="http://schemas.microsoft.com/office/drawing/2016/5/13/chartex" xmlns:cx8="http://schemas.microsoft.com/office/drawing/2016/5/14/chartex" xmlns:mc="http://schemas.openxmlformats.org/markup-compatibility/2006" xmlns:aink="http://schemas.microsoft.com/office/drawing/2016/ink" xmlns:am3d="http://schemas.microsoft.com/office/drawing/2017/model3d" xmlns:o="urn:schemas-microsoft-com:office:office" xmlns:oel="http://schemas.microsoft.com/office/2019/extlst" xmlns:r="http://schemas.openxmlformats.org/officeDocument/2006/relationships" xmlns:m="http://schemas.openxmlformats.org/officeDocument/2006/math" xmlns:v="urn:schemas-microsoft-com:vml" xmlns:wp14="http://schemas.microsoft.com/office/word/2010/wordprocessingDrawing" xmlns:wp="http://schemas.openxmlformats.org/drawingml/2006/wordprocessingDrawing" xmlns:w10="urn:schemas-microsoft-com:office:word" xmlns:w="http://schemas.openxmlformats.org/wordprocessingml/2006/main" xmlns:w14="http://schemas.microsoft.com/office/word/2010/wordml" xmlns:w15="http://schemas.microsoft.com/office/word/2012/wordml" xmlns:w16cex="http://schemas.microsoft.com/office/word/2018/wordml/cex" xmlns:w16cid="http://schemas.microsoft.com/office/word/2016/wordml/cid" xmlns:w16="http://schemas.microsoft.com/office/word/2018/wordml" xmlns:w16sdtdh="http://schemas.microsoft.com/office/word/2020/wordml/sdtdatahash" xmlns:w16se="http://schemas.microsoft.com/office/word/2015/wordml/symex" xmlns:wpg="http://schemas.microsoft.com/office/word/2010/wordprocessingGroup" xmlns:wpi="http://schemas.microsoft.com/office/word/2010/wordprocessingInk" xmlns:wne="http://schemas.microsoft.com/office/word/2006/wordml" xmlns:wps="http://schemas.microsoft.com/office/word/2010/wordprocessingShape" mc:Ignorable="w14 w15 w16se w16cid w16 w16cex w16sdtdh wp14">
+<w:document xmlns:wpc="http://schemas.microsoft.com/office/word/2010/wordprocessingCanvas" xmlns:cx="http://schemas.microsoft.com/office/drawing/2014/chartex" xmlns:cx1="http://schemas.microsoft.com/office/drawing/2015/9/8/chartex" xmlns:cx2="http://schemas.microsoft.com/office/drawing/2015/10/21/chartex" xmlns:cx3="http://schemas.microsoft.com/office/drawing/2016/5/9/chartex" xmlns:cx4="http://schemas.microsoft.com/office/drawing/2016/5/10/chartex" xmlns:cx5="http://schemas.microsoft.com/office/drawing/2016/5/11/chartex" xmlns:cx6="http://schemas.microsoft.com/office/drawing/2016/5/12/chartex" xmlns:cx7="http://schemas.microsoft.com/office/drawing/2016/5/13/chartex" xmlns:cx8="http://schemas.microsoft.com/office/drawing/2016/5/14/chartex" xmlns:mc="http://schemas.openxmlformats.org/markup-compatibility/2006" xmlns:aink="http://schemas.microsoft.com/office/drawing/2016/ink" xmlns:am3d="http://schemas.microsoft.com/office/drawing/2017/model3d" xmlns:o="urn:schemas-microsoft-com:office:office" xmlns:oel="http://schemas.microsoft.com/office/2019/extlst" xmlns:r="http://schemas.openxmlformats.org/officeDocument/2006/relationships" xmlns:m="http://schemas.openxmlformats.org/officeDocument/2006/math" xmlns:v="urn:schemas-microsoft-com:vml" xmlns:wp14="http://schemas.microsoft.com/office/word/2010/wordprocessingDrawing" xmlns:wp="http://schemas.openxmlformats.org/drawingml/2006/wordprocessingDrawing" xmlns:w10="urn:schemas-microsoft-com:office:word" xmlns:w="http://schemas.openxmlformats.org/wordprocessingml/2006/main" xmlns:w14="http://schemas.microsoft.com/office/word/2010/wordml" xmlns:w15="http://schemas.microsoft.com/office/word/2012/wordml" xmlns:w16cex="http://schemas.microsoft.com/office/word/2018/wordml/cex" xmlns:w16cid="http://schemas.microsoft.com/office/word/2016/wordml/cid" xmlns:w16="http://schemas.microsoft.com/office/word/2018/wordml" xmlns:w16du="http://schemas.microsoft.com/office/word/2023/wordml/word16du" xmlns:w16sdtdh="http://schemas.microsoft.com/office/word/2020/wordml/sdtdatahash" xmlns:w16sdtfl="http://schemas.microsoft.com/office/word/2024/wordml/sdtformatlock" xmlns:w16se="http://schemas.microsoft.com/office/word/2015/wordml/symex" xmlns:wpg="http://schemas.microsoft.com/office/word/2010/wordprocessingGroup" xmlns:wpi="http://schemas.microsoft.com/office/word/2010/wordprocessingInk" xmlns:wne="http://schemas.microsoft.com/office/word/2006/wordml" xmlns:wps="http://schemas.microsoft.com/office/word/2010/wordprocessingShape" mc:Ignorable="w14 w15 w16se w16cid w16 w16cex w16sdtdh w16sdtfl w16du wp14">
   <w:body>
     <w:p/>
     <w:p>
@@ -304,7 +304,7 @@
                                     </pic:cNvPicPr>
                                   </pic:nvPicPr>
                                   <pic:blipFill>
-                                    <a:blip r:embed="rId7"/>
+                                    <a:blip r:embed="rId8"/>
                                     <a:srcRect/>
                                     <a:stretch>
                                       <a:fillRect/>
@@ -535,7 +535,7 @@
                                           </pic:cNvPicPr>
                                         </pic:nvPicPr>
                                         <pic:blipFill>
-                                          <a:blip r:embed="rId7"/>
+                                          <a:blip r:embed="rId8"/>
                                           <a:srcRect/>
                                           <a:stretch>
                                             <a:fillRect/>
@@ -718,7 +718,7 @@
                                     </pic:cNvPicPr>
                                   </pic:nvPicPr>
                                   <pic:blipFill>
-                                    <a:blip r:embed="rId7"/>
+                                    <a:blip r:embed="rId8"/>
                                     <a:srcRect/>
                                     <a:stretch>
                                       <a:fillRect/>
@@ -1176,30 +1176,73 @@
         <w:rPr>
           <w:sz w:val="28"/>
         </w:rPr>
-        <w:t>{</w:t>
-      </w:r>
-      <w:r>
-        <w:rPr>
-          <w:sz w:val="28"/>
-        </w:rPr>
-        <w:t>areas</w:t>
-      </w:r>
-      <w:r>
-        <w:rPr>
-          <w:sz w:val="28"/>
-        </w:rPr>
-        <w:t>}</w:t>
+        <w:t>{#areas}</w:t>
       </w:r>
     </w:p>
     <w:p>
       <w:pPr>
+        <w:pStyle w:val="Prrafodelista"/>
+        <w:numPr>
+          <w:ilvl w:val="0"/>
+          <w:numId w:val="8"/>
+        </w:numPr>
         <w:jc w:val="both"/>
         <w:rPr>
-          <w:b/>
-          <w:bCs/>
-          <w:color w:val="BFBFBF" w:themeColor="background1" w:themeShade="BF"/>
           <w:sz w:val="28"/>
-          <w:szCs w:val="28"/>
+        </w:rPr>
+      </w:pPr>
+      <w:r>
+        <w:rPr>
+          <w:sz w:val="28"/>
+        </w:rPr>
+        <w:t>{</w:t>
+      </w:r>
+      <w:r>
+        <w:rPr>
+          <w:sz w:val="28"/>
+        </w:rPr>
+        <w:t>.</w:t>
+      </w:r>
+      <w:r>
+        <w:rPr>
+          <w:sz w:val="28"/>
+        </w:rPr>
+        <w:t>}</w:t>
+      </w:r>
+    </w:p>
+    <w:p>
+      <w:pPr>
+        <w:jc w:val="both"/>
+        <w:rPr>
+          <w:sz w:val="28"/>
+        </w:rPr>
+      </w:pPr>
+      <w:r>
+        <w:rPr>
+          <w:sz w:val="28"/>
+        </w:rPr>
+        <w:t>{/</w:t>
+      </w:r>
+      <w:proofErr w:type="spellStart"/>
+      <w:r>
+        <w:rPr>
+          <w:sz w:val="28"/>
+        </w:rPr>
+        <w:t>areas</w:t>
+      </w:r>
+      <w:proofErr w:type="spellEnd"/>
+      <w:r>
+        <w:rPr>
+          <w:sz w:val="28"/>
+        </w:rPr>
+        <w:t>}</w:t>
+      </w:r>
+    </w:p>
+    <w:p>
+      <w:pPr>
+        <w:jc w:val="both"/>
+        <w:rPr>
+          <w:sz w:val="28"/>
         </w:rPr>
       </w:pPr>
       <w:r>
@@ -1834,7 +1877,7 @@
       </w:r>
     </w:p>
     <w:sectPr>
-      <w:headerReference w:type="default" r:id="rId8"/>
+      <w:headerReference w:type="default" r:id="rId9"/>
       <w:pgSz w:w="12240" w:h="15840" w:code="1"/>
       <w:pgMar w:top="1417" w:right="1701" w:bottom="1417" w:left="1701" w:header="708" w:footer="708" w:gutter="0"/>
       <w:cols w:space="708"/>
@@ -1845,7 +1888,7 @@
 </file>
 
 <file path=word/endnotes.xml><?xml version="1.0" encoding="utf-8"?>
-<w:endnotes xmlns:wpc="http://schemas.microsoft.com/office/word/2010/wordprocessingCanvas" xmlns:cx="http://schemas.microsoft.com/office/drawing/2014/chartex" xmlns:cx1="http://schemas.microsoft.com/office/drawing/2015/9/8/chartex" xmlns:cx2="http://schemas.microsoft.com/office/drawing/2015/10/21/chartex" xmlns:cx3="http://schemas.microsoft.com/office/drawing/2016/5/9/chartex" xmlns:cx4="http://schemas.microsoft.com/office/drawing/2016/5/10/chartex" xmlns:cx5="http://schemas.microsoft.com/office/drawing/2016/5/11/chartex" xmlns:cx6="http://schemas.microsoft.com/office/drawing/2016/5/12/chartex" xmlns:cx7="http://schemas.microsoft.com/office/drawing/2016/5/13/chartex" xmlns:cx8="http://schemas.microsoft.com/office/drawing/2016/5/14/chartex" xmlns:mc="http://schemas.openxmlformats.org/markup-compatibility/2006" xmlns:aink="http://schemas.microsoft.com/office/drawing/2016/ink" xmlns:am3d="http://schemas.microsoft.com/office/drawing/2017/model3d" xmlns:o="urn:schemas-microsoft-com:office:office" xmlns:oel="http://schemas.microsoft.com/office/2019/extlst" xmlns:r="http://schemas.openxmlformats.org/officeDocument/2006/relationships" xmlns:m="http://schemas.openxmlformats.org/officeDocument/2006/math" xmlns:v="urn:schemas-microsoft-com:vml" xmlns:wp14="http://schemas.microsoft.com/office/word/2010/wordprocessingDrawing" xmlns:wp="http://schemas.openxmlformats.org/drawingml/2006/wordprocessingDrawing" xmlns:w10="urn:schemas-microsoft-com:office:word" xmlns:w="http://schemas.openxmlformats.org/wordprocessingml/2006/main" xmlns:w14="http://schemas.microsoft.com/office/word/2010/wordml" xmlns:w15="http://schemas.microsoft.com/office/word/2012/wordml" xmlns:w16cex="http://schemas.microsoft.com/office/word/2018/wordml/cex" xmlns:w16cid="http://schemas.microsoft.com/office/word/2016/wordml/cid" xmlns:w16="http://schemas.microsoft.com/office/word/2018/wordml" xmlns:w16sdtdh="http://schemas.microsoft.com/office/word/2020/wordml/sdtdatahash" xmlns:w16se="http://schemas.microsoft.com/office/word/2015/wordml/symex" xmlns:wpg="http://schemas.microsoft.com/office/word/2010/wordprocessingGroup" xmlns:wpi="http://schemas.microsoft.com/office/word/2010/wordprocessingInk" xmlns:wne="http://schemas.microsoft.com/office/word/2006/wordml" xmlns:wps="http://schemas.microsoft.com/office/word/2010/wordprocessingShape" mc:Ignorable="w14 w15 w16se w16cid w16 w16cex w16sdtdh wp14">
+<w:endnotes xmlns:wpc="http://schemas.microsoft.com/office/word/2010/wordprocessingCanvas" xmlns:cx="http://schemas.microsoft.com/office/drawing/2014/chartex" xmlns:cx1="http://schemas.microsoft.com/office/drawing/2015/9/8/chartex" xmlns:cx2="http://schemas.microsoft.com/office/drawing/2015/10/21/chartex" xmlns:cx3="http://schemas.microsoft.com/office/drawing/2016/5/9/chartex" xmlns:cx4="http://schemas.microsoft.com/office/drawing/2016/5/10/chartex" xmlns:cx5="http://schemas.microsoft.com/office/drawing/2016/5/11/chartex" xmlns:cx6="http://schemas.microsoft.com/office/drawing/2016/5/12/chartex" xmlns:cx7="http://schemas.microsoft.com/office/drawing/2016/5/13/chartex" xmlns:cx8="http://schemas.microsoft.com/office/drawing/2016/5/14/chartex" xmlns:mc="http://schemas.openxmlformats.org/markup-compatibility/2006" xmlns:aink="http://schemas.microsoft.com/office/drawing/2016/ink" xmlns:am3d="http://schemas.microsoft.com/office/drawing/2017/model3d" xmlns:o="urn:schemas-microsoft-com:office:office" xmlns:oel="http://schemas.microsoft.com/office/2019/extlst" xmlns:r="http://schemas.openxmlformats.org/officeDocument/2006/relationships" xmlns:m="http://schemas.openxmlformats.org/officeDocument/2006/math" xmlns:v="urn:schemas-microsoft-com:vml" xmlns:wp14="http://schemas.microsoft.com/office/word/2010/wordprocessingDrawing" xmlns:wp="http://schemas.openxmlformats.org/drawingml/2006/wordprocessingDrawing" xmlns:w10="urn:schemas-microsoft-com:office:word" xmlns:w="http://schemas.openxmlformats.org/wordprocessingml/2006/main" xmlns:w14="http://schemas.microsoft.com/office/word/2010/wordml" xmlns:w15="http://schemas.microsoft.com/office/word/2012/wordml" xmlns:w16cex="http://schemas.microsoft.com/office/word/2018/wordml/cex" xmlns:w16cid="http://schemas.microsoft.com/office/word/2016/wordml/cid" xmlns:w16="http://schemas.microsoft.com/office/word/2018/wordml" xmlns:w16du="http://schemas.microsoft.com/office/word/2023/wordml/word16du" xmlns:w16sdtdh="http://schemas.microsoft.com/office/word/2020/wordml/sdtdatahash" xmlns:w16sdtfl="http://schemas.microsoft.com/office/word/2024/wordml/sdtformatlock" xmlns:w16se="http://schemas.microsoft.com/office/word/2015/wordml/symex" xmlns:wpg="http://schemas.microsoft.com/office/word/2010/wordprocessingGroup" xmlns:wpi="http://schemas.microsoft.com/office/word/2010/wordprocessingInk" xmlns:wne="http://schemas.microsoft.com/office/word/2006/wordml" xmlns:wps="http://schemas.microsoft.com/office/word/2010/wordprocessingShape" mc:Ignorable="w14 w15 w16se w16cid w16 w16cex w16sdtdh w16sdtfl w16du wp14">
   <w:endnote w:type="separator" w:id="-1">
     <w:p>
       <w:pPr>
@@ -1870,7 +1913,7 @@
 </file>
 
 <file path=word/footnotes.xml><?xml version="1.0" encoding="utf-8"?>
-<w:footnotes xmlns:wpc="http://schemas.microsoft.com/office/word/2010/wordprocessingCanvas" xmlns:cx="http://schemas.microsoft.com/office/drawing/2014/chartex" xmlns:cx1="http://schemas.microsoft.com/office/drawing/2015/9/8/chartex" xmlns:cx2="http://schemas.microsoft.com/office/drawing/2015/10/21/chartex" xmlns:cx3="http://schemas.microsoft.com/office/drawing/2016/5/9/chartex" xmlns:cx4="http://schemas.microsoft.com/office/drawing/2016/5/10/chartex" xmlns:cx5="http://schemas.microsoft.com/office/drawing/2016/5/11/chartex" xmlns:cx6="http://schemas.microsoft.com/office/drawing/2016/5/12/chartex" xmlns:cx7="http://schemas.microsoft.com/office/drawing/2016/5/13/chartex" xmlns:cx8="http://schemas.microsoft.com/office/drawing/2016/5/14/chartex" xmlns:mc="http://schemas.openxmlformats.org/markup-compatibility/2006" xmlns:aink="http://schemas.microsoft.com/office/drawing/2016/ink" xmlns:am3d="http://schemas.microsoft.com/office/drawing/2017/model3d" xmlns:o="urn:schemas-microsoft-com:office:office" xmlns:oel="http://schemas.microsoft.com/office/2019/extlst" xmlns:r="http://schemas.openxmlformats.org/officeDocument/2006/relationships" xmlns:m="http://schemas.openxmlformats.org/officeDocument/2006/math" xmlns:v="urn:schemas-microsoft-com:vml" xmlns:wp14="http://schemas.microsoft.com/office/word/2010/wordprocessingDrawing" xmlns:wp="http://schemas.openxmlformats.org/drawingml/2006/wordprocessingDrawing" xmlns:w10="urn:schemas-microsoft-com:office:word" xmlns:w="http://schemas.openxmlformats.org/wordprocessingml/2006/main" xmlns:w14="http://schemas.microsoft.com/office/word/2010/wordml" xmlns:w15="http://schemas.microsoft.com/office/word/2012/wordml" xmlns:w16cex="http://schemas.microsoft.com/office/word/2018/wordml/cex" xmlns:w16cid="http://schemas.microsoft.com/office/word/2016/wordml/cid" xmlns:w16="http://schemas.microsoft.com/office/word/2018/wordml" xmlns:w16sdtdh="http://schemas.microsoft.com/office/word/2020/wordml/sdtdatahash" xmlns:w16se="http://schemas.microsoft.com/office/word/2015/wordml/symex" xmlns:wpg="http://schemas.microsoft.com/office/word/2010/wordprocessingGroup" xmlns:wpi="http://schemas.microsoft.com/office/word/2010/wordprocessingInk" xmlns:wne="http://schemas.microsoft.com/office/word/2006/wordml" xmlns:wps="http://schemas.microsoft.com/office/word/2010/wordprocessingShape" mc:Ignorable="w14 w15 w16se w16cid w16 w16cex w16sdtdh wp14">
+<w:footnotes xmlns:wpc="http://schemas.microsoft.com/office/word/2010/wordprocessingCanvas" xmlns:cx="http://schemas.microsoft.com/office/drawing/2014/chartex" xmlns:cx1="http://schemas.microsoft.com/office/drawing/2015/9/8/chartex" xmlns:cx2="http://schemas.microsoft.com/office/drawing/2015/10/21/chartex" xmlns:cx3="http://schemas.microsoft.com/office/drawing/2016/5/9/chartex" xmlns:cx4="http://schemas.microsoft.com/office/drawing/2016/5/10/chartex" xmlns:cx5="http://schemas.microsoft.com/office/drawing/2016/5/11/chartex" xmlns:cx6="http://schemas.microsoft.com/office/drawing/2016/5/12/chartex" xmlns:cx7="http://schemas.microsoft.com/office/drawing/2016/5/13/chartex" xmlns:cx8="http://schemas.microsoft.com/office/drawing/2016/5/14/chartex" xmlns:mc="http://schemas.openxmlformats.org/markup-compatibility/2006" xmlns:aink="http://schemas.microsoft.com/office/drawing/2016/ink" xmlns:am3d="http://schemas.microsoft.com/office/drawing/2017/model3d" xmlns:o="urn:schemas-microsoft-com:office:office" xmlns:oel="http://schemas.microsoft.com/office/2019/extlst" xmlns:r="http://schemas.openxmlformats.org/officeDocument/2006/relationships" xmlns:m="http://schemas.openxmlformats.org/officeDocument/2006/math" xmlns:v="urn:schemas-microsoft-com:vml" xmlns:wp14="http://schemas.microsoft.com/office/word/2010/wordprocessingDrawing" xmlns:wp="http://schemas.openxmlformats.org/drawingml/2006/wordprocessingDrawing" xmlns:w10="urn:schemas-microsoft-com:office:word" xmlns:w="http://schemas.openxmlformats.org/wordprocessingml/2006/main" xmlns:w14="http://schemas.microsoft.com/office/word/2010/wordml" xmlns:w15="http://schemas.microsoft.com/office/word/2012/wordml" xmlns:w16cex="http://schemas.microsoft.com/office/word/2018/wordml/cex" xmlns:w16cid="http://schemas.microsoft.com/office/word/2016/wordml/cid" xmlns:w16="http://schemas.microsoft.com/office/word/2018/wordml" xmlns:w16du="http://schemas.microsoft.com/office/word/2023/wordml/word16du" xmlns:w16sdtdh="http://schemas.microsoft.com/office/word/2020/wordml/sdtdatahash" xmlns:w16sdtfl="http://schemas.microsoft.com/office/word/2024/wordml/sdtformatlock" xmlns:w16se="http://schemas.microsoft.com/office/word/2015/wordml/symex" xmlns:wpg="http://schemas.microsoft.com/office/word/2010/wordprocessingGroup" xmlns:wpi="http://schemas.microsoft.com/office/word/2010/wordprocessingInk" xmlns:wne="http://schemas.microsoft.com/office/word/2006/wordml" xmlns:wps="http://schemas.microsoft.com/office/word/2010/wordprocessingShape" mc:Ignorable="w14 w15 w16se w16cid w16 w16cex w16sdtdh w16sdtfl w16du wp14">
   <w:footnote w:type="separator" w:id="-1">
     <w:p>
       <w:pPr>
@@ -1895,7 +1938,7 @@
 </file>
 
 <file path=word/header1.xml><?xml version="1.0" encoding="utf-8"?>
-<w:hdr xmlns:wpc="http://schemas.microsoft.com/office/word/2010/wordprocessingCanvas" xmlns:cx="http://schemas.microsoft.com/office/drawing/2014/chartex" xmlns:cx1="http://schemas.microsoft.com/office/drawing/2015/9/8/chartex" xmlns:cx2="http://schemas.microsoft.com/office/drawing/2015/10/21/chartex" xmlns:cx3="http://schemas.microsoft.com/office/drawing/2016/5/9/chartex" xmlns:cx4="http://schemas.microsoft.com/office/drawing/2016/5/10/chartex" xmlns:cx5="http://schemas.microsoft.com/office/drawing/2016/5/11/chartex" xmlns:cx6="http://schemas.microsoft.com/office/drawing/2016/5/12/chartex" xmlns:cx7="http://schemas.microsoft.com/office/drawing/2016/5/13/chartex" xmlns:cx8="http://schemas.microsoft.com/office/drawing/2016/5/14/chartex" xmlns:mc="http://schemas.openxmlformats.org/markup-compatibility/2006" xmlns:aink="http://schemas.microsoft.com/office/drawing/2016/ink" xmlns:am3d="http://schemas.microsoft.com/office/drawing/2017/model3d" xmlns:o="urn:schemas-microsoft-com:office:office" xmlns:oel="http://schemas.microsoft.com/office/2019/extlst" xmlns:r="http://schemas.openxmlformats.org/officeDocument/2006/relationships" xmlns:m="http://schemas.openxmlformats.org/officeDocument/2006/math" xmlns:v="urn:schemas-microsoft-com:vml" xmlns:wp14="http://schemas.microsoft.com/office/word/2010/wordprocessingDrawing" xmlns:wp="http://schemas.openxmlformats.org/drawingml/2006/wordprocessingDrawing" xmlns:w10="urn:schemas-microsoft-com:office:word" xmlns:w="http://schemas.openxmlformats.org/wordprocessingml/2006/main" xmlns:w14="http://schemas.microsoft.com/office/word/2010/wordml" xmlns:w15="http://schemas.microsoft.com/office/word/2012/wordml" xmlns:w16cex="http://schemas.microsoft.com/office/word/2018/wordml/cex" xmlns:w16cid="http://schemas.microsoft.com/office/word/2016/wordml/cid" xmlns:w16="http://schemas.microsoft.com/office/word/2018/wordml" xmlns:w16sdtdh="http://schemas.microsoft.com/office/word/2020/wordml/sdtdatahash" xmlns:w16se="http://schemas.microsoft.com/office/word/2015/wordml/symex" xmlns:wpg="http://schemas.microsoft.com/office/word/2010/wordprocessingGroup" xmlns:wpi="http://schemas.microsoft.com/office/word/2010/wordprocessingInk" xmlns:wne="http://schemas.microsoft.com/office/word/2006/wordml" xmlns:wps="http://schemas.microsoft.com/office/word/2010/wordprocessingShape" mc:Ignorable="w14 w15 w16se w16cid w16 w16cex w16sdtdh wp14">
+<w:hdr xmlns:wpc="http://schemas.microsoft.com/office/word/2010/wordprocessingCanvas" xmlns:cx="http://schemas.microsoft.com/office/drawing/2014/chartex" xmlns:cx1="http://schemas.microsoft.com/office/drawing/2015/9/8/chartex" xmlns:cx2="http://schemas.microsoft.com/office/drawing/2015/10/21/chartex" xmlns:cx3="http://schemas.microsoft.com/office/drawing/2016/5/9/chartex" xmlns:cx4="http://schemas.microsoft.com/office/drawing/2016/5/10/chartex" xmlns:cx5="http://schemas.microsoft.com/office/drawing/2016/5/11/chartex" xmlns:cx6="http://schemas.microsoft.com/office/drawing/2016/5/12/chartex" xmlns:cx7="http://schemas.microsoft.com/office/drawing/2016/5/13/chartex" xmlns:cx8="http://schemas.microsoft.com/office/drawing/2016/5/14/chartex" xmlns:mc="http://schemas.openxmlformats.org/markup-compatibility/2006" xmlns:aink="http://schemas.microsoft.com/office/drawing/2016/ink" xmlns:am3d="http://schemas.microsoft.com/office/drawing/2017/model3d" xmlns:o="urn:schemas-microsoft-com:office:office" xmlns:oel="http://schemas.microsoft.com/office/2019/extlst" xmlns:r="http://schemas.openxmlformats.org/officeDocument/2006/relationships" xmlns:m="http://schemas.openxmlformats.org/officeDocument/2006/math" xmlns:v="urn:schemas-microsoft-com:vml" xmlns:wp14="http://schemas.microsoft.com/office/word/2010/wordprocessingDrawing" xmlns:wp="http://schemas.openxmlformats.org/drawingml/2006/wordprocessingDrawing" xmlns:w10="urn:schemas-microsoft-com:office:word" xmlns:w="http://schemas.openxmlformats.org/wordprocessingml/2006/main" xmlns:w14="http://schemas.microsoft.com/office/word/2010/wordml" xmlns:w15="http://schemas.microsoft.com/office/word/2012/wordml" xmlns:w16cex="http://schemas.microsoft.com/office/word/2018/wordml/cex" xmlns:w16cid="http://schemas.microsoft.com/office/word/2016/wordml/cid" xmlns:w16="http://schemas.microsoft.com/office/word/2018/wordml" xmlns:w16du="http://schemas.microsoft.com/office/word/2023/wordml/word16du" xmlns:w16sdtdh="http://schemas.microsoft.com/office/word/2020/wordml/sdtdatahash" xmlns:w16sdtfl="http://schemas.microsoft.com/office/word/2024/wordml/sdtformatlock" xmlns:w16se="http://schemas.microsoft.com/office/word/2015/wordml/symex" xmlns:wpg="http://schemas.microsoft.com/office/word/2010/wordprocessingGroup" xmlns:wpi="http://schemas.microsoft.com/office/word/2010/wordprocessingInk" xmlns:wne="http://schemas.microsoft.com/office/word/2006/wordml" xmlns:wps="http://schemas.microsoft.com/office/word/2010/wordprocessingShape" mc:Ignorable="w14 w15 w16se w16cid w16 w16cex w16sdtdh w16sdtfl w16du wp14">
   <w:p>
     <w:pPr>
       <w:pStyle w:val="Encabezado"/>
@@ -2241,7 +2284,7 @@
 </file>
 
 <file path=word/numbering.xml><?xml version="1.0" encoding="utf-8"?>
-<w:numbering xmlns:wpc="http://schemas.microsoft.com/office/word/2010/wordprocessingCanvas" xmlns:cx="http://schemas.microsoft.com/office/drawing/2014/chartex" xmlns:cx1="http://schemas.microsoft.com/office/drawing/2015/9/8/chartex" xmlns:cx2="http://schemas.microsoft.com/office/drawing/2015/10/21/chartex" xmlns:cx3="http://schemas.microsoft.com/office/drawing/2016/5/9/chartex" xmlns:cx4="http://schemas.microsoft.com/office/drawing/2016/5/10/chartex" xmlns:cx5="http://schemas.microsoft.com/office/drawing/2016/5/11/chartex" xmlns:cx6="http://schemas.microsoft.com/office/drawing/2016/5/12/chartex" xmlns:cx7="http://schemas.microsoft.com/office/drawing/2016/5/13/chartex" xmlns:cx8="http://schemas.microsoft.com/office/drawing/2016/5/14/chartex" xmlns:mc="http://schemas.openxmlformats.org/markup-compatibility/2006" xmlns:aink="http://schemas.microsoft.com/office/drawing/2016/ink" xmlns:am3d="http://schemas.microsoft.com/office/drawing/2017/model3d" xmlns:o="urn:schemas-microsoft-com:office:office" xmlns:oel="http://schemas.microsoft.com/office/2019/extlst" xmlns:r="http://schemas.openxmlformats.org/officeDocument/2006/relationships" xmlns:m="http://schemas.openxmlformats.org/officeDocument/2006/math" xmlns:v="urn:schemas-microsoft-com:vml" xmlns:wp14="http://schemas.microsoft.com/office/word/2010/wordprocessingDrawing" xmlns:wp="http://schemas.openxmlformats.org/drawingml/2006/wordprocessingDrawing" xmlns:w10="urn:schemas-microsoft-com:office:word" xmlns:w="http://schemas.openxmlformats.org/wordprocessingml/2006/main" xmlns:w14="http://schemas.microsoft.com/office/word/2010/wordml" xmlns:w15="http://schemas.microsoft.com/office/word/2012/wordml" xmlns:w16cex="http://schemas.microsoft.com/office/word/2018/wordml/cex" xmlns:w16cid="http://schemas.microsoft.com/office/word/2016/wordml/cid" xmlns:w16="http://schemas.microsoft.com/office/word/2018/wordml" xmlns:w16sdtdh="http://schemas.microsoft.com/office/word/2020/wordml/sdtdatahash" xmlns:w16se="http://schemas.microsoft.com/office/word/2015/wordml/symex" xmlns:wpg="http://schemas.microsoft.com/office/word/2010/wordprocessingGroup" xmlns:wpi="http://schemas.microsoft.com/office/word/2010/wordprocessingInk" xmlns:wne="http://schemas.microsoft.com/office/word/2006/wordml" xmlns:wps="http://schemas.microsoft.com/office/word/2010/wordprocessingShape" mc:Ignorable="w14 w15 w16se w16cid w16 w16cex w16sdtdh wp14">
+<w:numbering xmlns:wpc="http://schemas.microsoft.com/office/word/2010/wordprocessingCanvas" xmlns:cx="http://schemas.microsoft.com/office/drawing/2014/chartex" xmlns:cx1="http://schemas.microsoft.com/office/drawing/2015/9/8/chartex" xmlns:cx2="http://schemas.microsoft.com/office/drawing/2015/10/21/chartex" xmlns:cx3="http://schemas.microsoft.com/office/drawing/2016/5/9/chartex" xmlns:cx4="http://schemas.microsoft.com/office/drawing/2016/5/10/chartex" xmlns:cx5="http://schemas.microsoft.com/office/drawing/2016/5/11/chartex" xmlns:cx6="http://schemas.microsoft.com/office/drawing/2016/5/12/chartex" xmlns:cx7="http://schemas.microsoft.com/office/drawing/2016/5/13/chartex" xmlns:cx8="http://schemas.microsoft.com/office/drawing/2016/5/14/chartex" xmlns:mc="http://schemas.openxmlformats.org/markup-compatibility/2006" xmlns:aink="http://schemas.microsoft.com/office/drawing/2016/ink" xmlns:am3d="http://schemas.microsoft.com/office/drawing/2017/model3d" xmlns:o="urn:schemas-microsoft-com:office:office" xmlns:oel="http://schemas.microsoft.com/office/2019/extlst" xmlns:r="http://schemas.openxmlformats.org/officeDocument/2006/relationships" xmlns:m="http://schemas.openxmlformats.org/officeDocument/2006/math" xmlns:v="urn:schemas-microsoft-com:vml" xmlns:wp14="http://schemas.microsoft.com/office/word/2010/wordprocessingDrawing" xmlns:wp="http://schemas.openxmlformats.org/drawingml/2006/wordprocessingDrawing" xmlns:w10="urn:schemas-microsoft-com:office:word" xmlns:w="http://schemas.openxmlformats.org/wordprocessingml/2006/main" xmlns:w14="http://schemas.microsoft.com/office/word/2010/wordml" xmlns:w15="http://schemas.microsoft.com/office/word/2012/wordml" xmlns:w16cex="http://schemas.microsoft.com/office/word/2018/wordml/cex" xmlns:w16cid="http://schemas.microsoft.com/office/word/2016/wordml/cid" xmlns:w16="http://schemas.microsoft.com/office/word/2018/wordml" xmlns:w16du="http://schemas.microsoft.com/office/word/2023/wordml/word16du" xmlns:w16sdtdh="http://schemas.microsoft.com/office/word/2020/wordml/sdtdatahash" xmlns:w16sdtfl="http://schemas.microsoft.com/office/word/2024/wordml/sdtformatlock" xmlns:w16se="http://schemas.microsoft.com/office/word/2015/wordml/symex" xmlns:wpg="http://schemas.microsoft.com/office/word/2010/wordprocessingGroup" xmlns:wpi="http://schemas.microsoft.com/office/word/2010/wordprocessingInk" xmlns:wne="http://schemas.microsoft.com/office/word/2006/wordml" xmlns:wps="http://schemas.microsoft.com/office/word/2010/wordprocessingShape" mc:Ignorable="w14 w15 w16se w16cid w16 w16cex w16sdtdh w16sdtfl w16du wp14">
   <w:abstractNum w:abstractNumId="0" w15:restartNumberingAfterBreak="0">
     <w:nsid w:val="05ED0150"/>
     <w:multiLevelType w:val="hybridMultilevel"/>
@@ -2585,6 +2628,119 @@
     </w:lvl>
   </w:abstractNum>
   <w:abstractNum w:abstractNumId="3" w15:restartNumberingAfterBreak="0">
+    <w:nsid w:val="29431DCB"/>
+    <w:multiLevelType w:val="hybridMultilevel"/>
+    <w:tmpl w:val="66CAE8CC"/>
+    <w:lvl w:ilvl="0" w:tplc="540A0001">
+      <w:start w:val="1"/>
+      <w:numFmt w:val="bullet"/>
+      <w:lvlText w:val=""/>
+      <w:lvlJc w:val="left"/>
+      <w:pPr>
+        <w:ind w:left="720" w:hanging="360"/>
+      </w:pPr>
+      <w:rPr>
+        <w:rFonts w:ascii="Symbol" w:hAnsi="Symbol" w:hint="default"/>
+      </w:rPr>
+    </w:lvl>
+    <w:lvl w:ilvl="1" w:tplc="540A0003" w:tentative="1">
+      <w:start w:val="1"/>
+      <w:numFmt w:val="bullet"/>
+      <w:lvlText w:val="o"/>
+      <w:lvlJc w:val="left"/>
+      <w:pPr>
+        <w:ind w:left="1440" w:hanging="360"/>
+      </w:pPr>
+      <w:rPr>
+        <w:rFonts w:ascii="Courier New" w:hAnsi="Courier New" w:cs="Courier New" w:hint="default"/>
+      </w:rPr>
+    </w:lvl>
+    <w:lvl w:ilvl="2" w:tplc="540A0005" w:tentative="1">
+      <w:start w:val="1"/>
+      <w:numFmt w:val="bullet"/>
+      <w:lvlText w:val=""/>
+      <w:lvlJc w:val="left"/>
+      <w:pPr>
+        <w:ind w:left="2160" w:hanging="360"/>
+      </w:pPr>
+      <w:rPr>
+        <w:rFonts w:ascii="Wingdings" w:hAnsi="Wingdings" w:hint="default"/>
+      </w:rPr>
+    </w:lvl>
+    <w:lvl w:ilvl="3" w:tplc="540A0001" w:tentative="1">
+      <w:start w:val="1"/>
+      <w:numFmt w:val="bullet"/>
+      <w:lvlText w:val=""/>
+      <w:lvlJc w:val="left"/>
+      <w:pPr>
+        <w:ind w:left="2880" w:hanging="360"/>
+      </w:pPr>
+      <w:rPr>
+        <w:rFonts w:ascii="Symbol" w:hAnsi="Symbol" w:hint="default"/>
+      </w:rPr>
+    </w:lvl>
+    <w:lvl w:ilvl="4" w:tplc="540A0003" w:tentative="1">
+      <w:start w:val="1"/>
+      <w:numFmt w:val="bullet"/>
+      <w:lvlText w:val="o"/>
+      <w:lvlJc w:val="left"/>
+      <w:pPr>
+        <w:ind w:left="3600" w:hanging="360"/>
+      </w:pPr>
+      <w:rPr>
+        <w:rFonts w:ascii="Courier New" w:hAnsi="Courier New" w:cs="Courier New" w:hint="default"/>
+      </w:rPr>
+    </w:lvl>
+    <w:lvl w:ilvl="5" w:tplc="540A0005" w:tentative="1">
+      <w:start w:val="1"/>
+      <w:numFmt w:val="bullet"/>
+      <w:lvlText w:val=""/>
+      <w:lvlJc w:val="left"/>
+      <w:pPr>
+        <w:ind w:left="4320" w:hanging="360"/>
+      </w:pPr>
+      <w:rPr>
+        <w:rFonts w:ascii="Wingdings" w:hAnsi="Wingdings" w:hint="default"/>
+      </w:rPr>
+    </w:lvl>
+    <w:lvl w:ilvl="6" w:tplc="540A0001" w:tentative="1">
+      <w:start w:val="1"/>
+      <w:numFmt w:val="bullet"/>
+      <w:lvlText w:val=""/>
+      <w:lvlJc w:val="left"/>
+      <w:pPr>
+        <w:ind w:left="5040" w:hanging="360"/>
+      </w:pPr>
+      <w:rPr>
+        <w:rFonts w:ascii="Symbol" w:hAnsi="Symbol" w:hint="default"/>
+      </w:rPr>
+    </w:lvl>
+    <w:lvl w:ilvl="7" w:tplc="540A0003" w:tentative="1">
+      <w:start w:val="1"/>
+      <w:numFmt w:val="bullet"/>
+      <w:lvlText w:val="o"/>
+      <w:lvlJc w:val="left"/>
+      <w:pPr>
+        <w:ind w:left="5760" w:hanging="360"/>
+      </w:pPr>
+      <w:rPr>
+        <w:rFonts w:ascii="Courier New" w:hAnsi="Courier New" w:cs="Courier New" w:hint="default"/>
+      </w:rPr>
+    </w:lvl>
+    <w:lvl w:ilvl="8" w:tplc="540A0005" w:tentative="1">
+      <w:start w:val="1"/>
+      <w:numFmt w:val="bullet"/>
+      <w:lvlText w:val=""/>
+      <w:lvlJc w:val="left"/>
+      <w:pPr>
+        <w:ind w:left="6480" w:hanging="360"/>
+      </w:pPr>
+      <w:rPr>
+        <w:rFonts w:ascii="Wingdings" w:hAnsi="Wingdings" w:hint="default"/>
+      </w:rPr>
+    </w:lvl>
+  </w:abstractNum>
+  <w:abstractNum w:abstractNumId="4" w15:restartNumberingAfterBreak="0">
     <w:nsid w:val="4E7E765E"/>
     <w:multiLevelType w:val="hybridMultilevel"/>
     <w:tmpl w:val="D60063C4"/>
@@ -2701,7 +2857,7 @@
       </w:pPr>
     </w:lvl>
   </w:abstractNum>
-  <w:abstractNum w:abstractNumId="4" w15:restartNumberingAfterBreak="0">
+  <w:abstractNum w:abstractNumId="5" w15:restartNumberingAfterBreak="0">
     <w:nsid w:val="614E3B9F"/>
     <w:multiLevelType w:val="hybridMultilevel"/>
     <w:tmpl w:val="198C51E6"/>
@@ -2790,7 +2946,7 @@
       </w:pPr>
     </w:lvl>
   </w:abstractNum>
-  <w:abstractNum w:abstractNumId="5" w15:restartNumberingAfterBreak="0">
+  <w:abstractNum w:abstractNumId="6" w15:restartNumberingAfterBreak="0">
     <w:nsid w:val="78B04CF3"/>
     <w:multiLevelType w:val="hybridMultilevel"/>
     <w:tmpl w:val="74069B1C"/>
@@ -2903,7 +3059,7 @@
       </w:rPr>
     </w:lvl>
   </w:abstractNum>
-  <w:abstractNum w:abstractNumId="6" w15:restartNumberingAfterBreak="0">
+  <w:abstractNum w:abstractNumId="7" w15:restartNumberingAfterBreak="0">
     <w:nsid w:val="78D253D9"/>
     <w:multiLevelType w:val="hybridMultilevel"/>
     <w:tmpl w:val="9E44271A"/>
@@ -2993,31 +3149,34 @@
     </w:lvl>
   </w:abstractNum>
   <w:num w:numId="1" w16cid:durableId="1088623253">
-    <w:abstractNumId w:val="3"/>
+    <w:abstractNumId w:val="4"/>
   </w:num>
   <w:num w:numId="2" w16cid:durableId="1687748683">
     <w:abstractNumId w:val="1"/>
   </w:num>
   <w:num w:numId="3" w16cid:durableId="400248748">
-    <w:abstractNumId w:val="4"/>
+    <w:abstractNumId w:val="5"/>
   </w:num>
   <w:num w:numId="4" w16cid:durableId="2062317629">
-    <w:abstractNumId w:val="6"/>
+    <w:abstractNumId w:val="7"/>
   </w:num>
   <w:num w:numId="5" w16cid:durableId="2035307456">
     <w:abstractNumId w:val="0"/>
   </w:num>
   <w:num w:numId="6" w16cid:durableId="1891527724">
-    <w:abstractNumId w:val="5"/>
+    <w:abstractNumId w:val="6"/>
   </w:num>
   <w:num w:numId="7" w16cid:durableId="67508298">
     <w:abstractNumId w:val="2"/>
+  </w:num>
+  <w:num w:numId="8" w16cid:durableId="809632885">
+    <w:abstractNumId w:val="3"/>
   </w:num>
 </w:numbering>
 </file>
 
 <file path=word/styles.xml><?xml version="1.0" encoding="utf-8"?>
-<w:styles xmlns:mc="http://schemas.openxmlformats.org/markup-compatibility/2006" xmlns:r="http://schemas.openxmlformats.org/officeDocument/2006/relationships" xmlns:w="http://schemas.openxmlformats.org/wordprocessingml/2006/main" xmlns:w14="http://schemas.microsoft.com/office/word/2010/wordml" xmlns:w15="http://schemas.microsoft.com/office/word/2012/wordml" xmlns:w16cex="http://schemas.microsoft.com/office/word/2018/wordml/cex" xmlns:w16cid="http://schemas.microsoft.com/office/word/2016/wordml/cid" xmlns:w16="http://schemas.microsoft.com/office/word/2018/wordml" xmlns:w16sdtdh="http://schemas.microsoft.com/office/word/2020/wordml/sdtdatahash" xmlns:w16se="http://schemas.microsoft.com/office/word/2015/wordml/symex" mc:Ignorable="w14 w15 w16se w16cid w16 w16cex w16sdtdh">
+<w:styles xmlns:mc="http://schemas.openxmlformats.org/markup-compatibility/2006" xmlns:r="http://schemas.openxmlformats.org/officeDocument/2006/relationships" xmlns:w="http://schemas.openxmlformats.org/wordprocessingml/2006/main" xmlns:w14="http://schemas.microsoft.com/office/word/2010/wordml" xmlns:w15="http://schemas.microsoft.com/office/word/2012/wordml" xmlns:w16cex="http://schemas.microsoft.com/office/word/2018/wordml/cex" xmlns:w16cid="http://schemas.microsoft.com/office/word/2016/wordml/cid" xmlns:w16="http://schemas.microsoft.com/office/word/2018/wordml" xmlns:w16du="http://schemas.microsoft.com/office/word/2023/wordml/word16du" xmlns:w16sdtdh="http://schemas.microsoft.com/office/word/2020/wordml/sdtdatahash" xmlns:w16sdtfl="http://schemas.microsoft.com/office/word/2024/wordml/sdtformatlock" xmlns:w16se="http://schemas.microsoft.com/office/word/2015/wordml/symex" mc:Ignorable="w14 w15 w16se w16cid w16 w16cex w16sdtdh w16sdtfl w16du">
   <w:docDefaults>
     <w:rPrDefault>
       <w:rPr>

</xml_diff>